<commit_message>
Add the animation of car
</commit_message>
<xml_diff>
--- a/ISCG6420-P1/Assignment_Coversheet_project1_2020.docx
+++ b/ISCG6420-P1/Assignment_Coversheet_project1_2020.docx
@@ -150,17 +150,7 @@
                 <w:sz w:val="36"/>
                 <w:szCs w:val="36"/>
               </w:rPr>
-              <w:t>Class</w:t>
-            </w:r>
-            <w:r>
-              <w:rPr>
-                <w:rFonts w:ascii="Century Schoolbook" w:hAnsi="Century Schoolbook"/>
-                <w:b/>
-                <w:bCs/>
-                <w:sz w:val="36"/>
-                <w:szCs w:val="36"/>
-              </w:rPr>
-              <w:t>:</w:t>
+              <w:t>Class:</w:t>
             </w:r>
           </w:p>
         </w:tc>
@@ -234,17 +224,7 @@
                 <w:sz w:val="36"/>
                 <w:szCs w:val="36"/>
               </w:rPr>
-              <w:t>Deadline</w:t>
-            </w:r>
-            <w:r>
-              <w:rPr>
-                <w:rFonts w:ascii="Century Schoolbook" w:hAnsi="Century Schoolbook"/>
-                <w:b/>
-                <w:bCs/>
-                <w:sz w:val="36"/>
-                <w:szCs w:val="36"/>
-              </w:rPr>
-              <w:t>:</w:t>
+              <w:t>Deadline:</w:t>
             </w:r>
           </w:p>
         </w:tc>
@@ -318,17 +298,7 @@
                 <w:sz w:val="36"/>
                 <w:szCs w:val="36"/>
               </w:rPr>
-              <w:t>Lecturers</w:t>
-            </w:r>
-            <w:r>
-              <w:rPr>
-                <w:rFonts w:ascii="Century Schoolbook" w:hAnsi="Century Schoolbook"/>
-                <w:b/>
-                <w:bCs/>
-                <w:sz w:val="36"/>
-                <w:szCs w:val="36"/>
-              </w:rPr>
-              <w:t>:</w:t>
+              <w:t>Lecturers:</w:t>
             </w:r>
           </w:p>
         </w:tc>
@@ -444,30 +414,8 @@
           <w:sz w:val="36"/>
           <w:szCs w:val="36"/>
         </w:rPr>
-        <w:t>Signature _______________</w:t>
+        <w:t>Signature _</w:t>
       </w:r>
-    </w:p>
-    <w:p>
-      <w:pPr>
-        <w:rPr>
-          <w:rFonts w:ascii="Century Schoolbook" w:hAnsi="Century Schoolbook"/>
-          <w:b/>
-          <w:bCs/>
-          <w:sz w:val="36"/>
-          <w:szCs w:val="36"/>
-        </w:rPr>
-      </w:pPr>
-    </w:p>
-    <w:p>
-      <w:pPr>
-        <w:rPr>
-          <w:rFonts w:ascii="Century Schoolbook" w:hAnsi="Century Schoolbook"/>
-          <w:b/>
-          <w:bCs/>
-          <w:sz w:val="36"/>
-          <w:szCs w:val="36"/>
-        </w:rPr>
-      </w:pPr>
       <w:r>
         <w:rPr>
           <w:rFonts w:ascii="Century Schoolbook" w:hAnsi="Century Schoolbook"/>
@@ -475,8 +423,72 @@
           <w:bCs/>
           <w:sz w:val="36"/>
           <w:szCs w:val="36"/>
-        </w:rPr>
-        <w:t>Date ________________</w:t>
+          <w:u w:val="single"/>
+        </w:rPr>
+        <w:t>Dapeng LI</w:t>
+      </w:r>
+      <w:r>
+        <w:rPr>
+          <w:rFonts w:ascii="Century Schoolbook" w:hAnsi="Century Schoolbook"/>
+          <w:b/>
+          <w:bCs/>
+          <w:sz w:val="36"/>
+          <w:szCs w:val="36"/>
+        </w:rPr>
+        <w:t>__</w:t>
+      </w:r>
+    </w:p>
+    <w:p>
+      <w:pPr>
+        <w:rPr>
+          <w:rFonts w:ascii="Century Schoolbook" w:hAnsi="Century Schoolbook"/>
+          <w:b/>
+          <w:bCs/>
+          <w:sz w:val="36"/>
+          <w:szCs w:val="36"/>
+        </w:rPr>
+      </w:pPr>
+    </w:p>
+    <w:p>
+      <w:pPr>
+        <w:rPr>
+          <w:rFonts w:ascii="Century Schoolbook" w:hAnsi="Century Schoolbook"/>
+          <w:b/>
+          <w:bCs/>
+          <w:sz w:val="36"/>
+          <w:szCs w:val="36"/>
+        </w:rPr>
+      </w:pPr>
+      <w:r>
+        <w:rPr>
+          <w:rFonts w:ascii="Century Schoolbook" w:hAnsi="Century Schoolbook"/>
+          <w:b/>
+          <w:bCs/>
+          <w:sz w:val="36"/>
+          <w:szCs w:val="36"/>
+        </w:rPr>
+        <w:t>Date ___</w:t>
+      </w:r>
+      <w:r>
+        <w:rPr>
+          <w:rFonts w:ascii="Century Schoolbook" w:hAnsi="Century Schoolbook"/>
+          <w:b/>
+          <w:bCs/>
+          <w:sz w:val="36"/>
+          <w:szCs w:val="36"/>
+          <w:u w:val="single"/>
+        </w:rPr>
+        <w:t>22 March, 2023</w:t>
+      </w:r>
+      <w:r>
+        <w:rPr>
+          <w:rFonts w:ascii="Century Schoolbook" w:hAnsi="Century Schoolbook"/>
+          <w:b/>
+          <w:bCs/>
+          <w:sz w:val="36"/>
+          <w:szCs w:val="36"/>
+        </w:rPr>
+        <w:t>____</w:t>
       </w:r>
     </w:p>
     <w:sectPr>

</xml_diff>